<commit_message>
Pencil:Cadastro de veiculo para nova frota
</commit_message>
<xml_diff>
--- a/Descricao-CdU.docx
+++ b/Descricao-CdU.docx
@@ -6,6 +6,8 @@
       <w:pPr>
         <w:pStyle w:val="Ttulo1"/>
       </w:pPr>
+      <w:bookmarkStart w:id="0" w:name="_Hlk481174598"/>
+      <w:bookmarkEnd w:id="0"/>
       <w:r>
         <w:t>CdU001 – Cadastro de Clientes</w:t>
       </w:r>
@@ -312,9 +314,9 @@
         </w:rPr>
         <w:drawing>
           <wp:inline distT="0" distB="0" distL="0" distR="0">
-            <wp:extent cx="11048295" cy="4972050"/>
+            <wp:extent cx="11662090" cy="5248275"/>
             <wp:effectExtent l="0" t="0" r="0" b="0"/>
-            <wp:docPr id="2" name="Imagem 2"/>
+            <wp:docPr id="5" name="Imagem 5"/>
             <wp:cNvGraphicFramePr>
               <a:graphicFrameLocks xmlns:a="http://schemas.openxmlformats.org/drawingml/2006/main" noChangeAspect="1"/>
             </wp:cNvGraphicFramePr>
@@ -322,7 +324,7 @@
               <a:graphicData uri="http://schemas.openxmlformats.org/drawingml/2006/picture">
                 <pic:pic xmlns:pic="http://schemas.openxmlformats.org/drawingml/2006/picture">
                   <pic:nvPicPr>
-                    <pic:cNvPr id="2" name="Dados atualizados.png"/>
+                    <pic:cNvPr id="5" name="Dados atualizados.png"/>
                     <pic:cNvPicPr/>
                   </pic:nvPicPr>
                   <pic:blipFill>
@@ -340,7 +342,7 @@
                   <pic:spPr>
                     <a:xfrm>
                       <a:off x="0" y="0"/>
-                      <a:ext cx="11064343" cy="4979272"/>
+                      <a:ext cx="11673233" cy="5253290"/>
                     </a:xfrm>
                     <a:prstGeom prst="rect">
                       <a:avLst/>
@@ -376,13 +378,7 @@
         </w:numPr>
       </w:pPr>
       <w:r>
-        <w:t xml:space="preserve">O atendente solicita o CPF do cliente e informar ao sistema e clica em buscar, se o CPF for invalido </w:t>
-      </w:r>
-      <w:r>
-        <w:t>(RN001)</w:t>
-      </w:r>
-      <w:r>
-        <w:t xml:space="preserve"> informa ao atendente que o CPF e invalido.</w:t>
+        <w:t>O atendente altera os campos que foram modificados e clica em atualizar.</w:t>
       </w:r>
     </w:p>
     <w:p>
@@ -394,7 +390,7 @@
         </w:numPr>
       </w:pPr>
       <w:r>
-        <w:t>Se o CPF for valido verificar se o CPF existe no sistema, se não informar ao atendente que o CPF não tem cadastro no sistema.</w:t>
+        <w:t>O sistema verifica se o telefone e valido (RN004), se não informa ao atendente que o telefone e invalido.</w:t>
       </w:r>
     </w:p>
     <w:p>
@@ -406,7 +402,7 @@
         </w:numPr>
       </w:pPr>
       <w:r>
-        <w:t>Se o CPF existir o sistema buscar os dados e mostrar nos devidos campos.</w:t>
+        <w:t>Se o telefone valido verificar se o e-mail e valido (RN003), se não informa ao atendente que o e-mail e invalido.</w:t>
       </w:r>
     </w:p>
     <w:p>
@@ -418,7 +414,10 @@
         </w:numPr>
       </w:pPr>
       <w:r>
-        <w:t>O atendente altera os campos que foram modificados e clica em atualizar.</w:t>
+        <w:t xml:space="preserve">Se o </w:t>
+      </w:r>
+      <w:r>
+        <w:t>e-mail e valido verificar se o CEP e valido (RN002), se não informar ao atendente que o CEP e invalido.</w:t>
       </w:r>
     </w:p>
     <w:p>
@@ -430,58 +429,6 @@
         </w:numPr>
       </w:pPr>
       <w:r>
-        <w:t xml:space="preserve">O sistema verifica se o telefone e valido </w:t>
-      </w:r>
-      <w:r>
-        <w:t>(RN004)</w:t>
-      </w:r>
-      <w:r>
-        <w:t>, se não informa ao atendente que o telefone e invalido.</w:t>
-      </w:r>
-    </w:p>
-    <w:p>
-      <w:pPr>
-        <w:pStyle w:val="PargrafodaLista"/>
-        <w:numPr>
-          <w:ilvl w:val="0"/>
-          <w:numId w:val="3"/>
-        </w:numPr>
-      </w:pPr>
-      <w:r>
-        <w:t xml:space="preserve">Se o telefone valido verificar se o e-mail e valido </w:t>
-      </w:r>
-      <w:r>
-        <w:t>(RN003),</w:t>
-      </w:r>
-      <w:r>
-        <w:t xml:space="preserve"> se não informa ao atendente que o e-mail e invalido.</w:t>
-      </w:r>
-    </w:p>
-    <w:p>
-      <w:pPr>
-        <w:pStyle w:val="PargrafodaLista"/>
-        <w:numPr>
-          <w:ilvl w:val="0"/>
-          <w:numId w:val="3"/>
-        </w:numPr>
-      </w:pPr>
-      <w:r>
-        <w:t xml:space="preserve">Se o </w:t>
-      </w:r>
-      <w:r>
-        <w:t>e-mail e valido verificar se o CEP e valido (RN002), se não informar ao atendente que o CEP e invalido.</w:t>
-      </w:r>
-    </w:p>
-    <w:p>
-      <w:pPr>
-        <w:pStyle w:val="PargrafodaLista"/>
-        <w:numPr>
-          <w:ilvl w:val="0"/>
-          <w:numId w:val="3"/>
-        </w:numPr>
-      </w:pPr>
-      <w:r>
-        <w:lastRenderedPageBreak/>
         <w:t xml:space="preserve">Se o CEP e valido o sistema atualiza os dados do cliente e </w:t>
       </w:r>
       <w:r>
@@ -511,6 +458,7 @@
         </w:numPr>
       </w:pPr>
       <w:r>
+        <w:lastRenderedPageBreak/>
         <w:t>O atendente clica em novo o sistema fecha a janela atual e inicializa o Cadastro de Clientes(CdU001).</w:t>
       </w:r>
     </w:p>
@@ -541,37 +489,532 @@
         </w:numPr>
       </w:pPr>
       <w:r>
-        <w:t xml:space="preserve">O atendente clica em </w:t>
-      </w:r>
-      <w:r>
-        <w:t>voltar</w:t>
-      </w:r>
-      <w:r>
-        <w:t xml:space="preserve"> a janela de </w:t>
-      </w:r>
-      <w:r>
-        <w:t>Dados atualizados</w:t>
-      </w:r>
-      <w:r>
-        <w:t xml:space="preserve"> e fecha</w:t>
-      </w:r>
-      <w:bookmarkStart w:id="0" w:name="_GoBack"/>
+        <w:t>O atendente clica em voltar a janela de Dados atualizados e fecha</w:t>
+      </w:r>
       <w:r>
         <w:t>da</w:t>
       </w:r>
-      <w:bookmarkEnd w:id="0"/>
-      <w:r>
-        <w:t xml:space="preserve"> e anterior que a chamou e </w:t>
-      </w:r>
-      <w:r>
-        <w:t>re</w:t>
-      </w:r>
-      <w:r>
-        <w:t>aberta</w:t>
-      </w:r>
-      <w:r>
-        <w:t>.</w:t>
-      </w:r>
+      <w:r>
+        <w:t xml:space="preserve"> e anterior que a chamou e reaberta.</w:t>
+      </w:r>
+    </w:p>
+    <w:p>
+      <w:pPr>
+        <w:pStyle w:val="Ttulo1"/>
+      </w:pPr>
+      <w:r>
+        <w:t>CdU003 – Alugar um veiculo</w:t>
+      </w:r>
+    </w:p>
+    <w:p>
+      <w:pPr>
+        <w:pStyle w:val="Subttulo"/>
+        <w:rPr>
+          <w:sz w:val="28"/>
+        </w:rPr>
+      </w:pPr>
+      <w:r>
+        <w:rPr>
+          <w:sz w:val="28"/>
+        </w:rPr>
+        <w:t>Descrição</w:t>
+      </w:r>
+    </w:p>
+    <w:p>
+      <w:pPr>
+        <w:pStyle w:val="Subttulo"/>
+        <w:rPr>
+          <w:color w:val="000000" w:themeColor="text1"/>
+        </w:rPr>
+      </w:pPr>
+      <w:r>
+        <w:tab/>
+      </w:r>
+      <w:r>
+        <w:rPr>
+          <w:color w:val="000000" w:themeColor="text1"/>
+        </w:rPr>
+        <w:t>Permite que o atendente mostre os veículos para cliente escolher marca, modelo e cor, e como deseja usar tempo, finalidade, onde vai trafegar.</w:t>
+      </w:r>
+    </w:p>
+    <w:p>
+      <w:pPr>
+        <w:pStyle w:val="Subttulo"/>
+        <w:rPr>
+          <w:sz w:val="28"/>
+        </w:rPr>
+      </w:pPr>
+      <w:r>
+        <w:rPr>
+          <w:sz w:val="28"/>
+        </w:rPr>
+        <w:t>Precondições</w:t>
+      </w:r>
+    </w:p>
+    <w:p>
+      <w:r>
+        <w:tab/>
+      </w:r>
+      <w:r>
+        <w:t>O cliente tem que ter cadastro no sistema e estar com dados atualizados.</w:t>
+      </w:r>
+    </w:p>
+    <w:p>
+      <w:pPr>
+        <w:pStyle w:val="Subttulo"/>
+        <w:rPr>
+          <w:sz w:val="28"/>
+        </w:rPr>
+      </w:pPr>
+      <w:r>
+        <w:rPr>
+          <w:sz w:val="28"/>
+        </w:rPr>
+        <w:t>Tela</w:t>
+      </w:r>
+    </w:p>
+    <w:p>
+      <w:pPr>
+        <w:pStyle w:val="Subttulo"/>
+        <w:rPr>
+          <w:sz w:val="28"/>
+        </w:rPr>
+      </w:pPr>
+      <w:r>
+        <w:rPr>
+          <w:noProof/>
+          <w:lang w:eastAsia="pt-BR"/>
+        </w:rPr>
+        <w:drawing>
+          <wp:inline distT="0" distB="0" distL="0" distR="0">
+            <wp:extent cx="6645910" cy="3642995"/>
+            <wp:effectExtent l="0" t="0" r="2540" b="0"/>
+            <wp:docPr id="3" name="Imagem 3"/>
+            <wp:cNvGraphicFramePr>
+              <a:graphicFrameLocks xmlns:a="http://schemas.openxmlformats.org/drawingml/2006/main" noChangeAspect="1"/>
+            </wp:cNvGraphicFramePr>
+            <a:graphic xmlns:a="http://schemas.openxmlformats.org/drawingml/2006/main">
+              <a:graphicData uri="http://schemas.openxmlformats.org/drawingml/2006/picture">
+                <pic:pic xmlns:pic="http://schemas.openxmlformats.org/drawingml/2006/picture">
+                  <pic:nvPicPr>
+                    <pic:cNvPr id="3" name="alugar um veiculo.png"/>
+                    <pic:cNvPicPr/>
+                  </pic:nvPicPr>
+                  <pic:blipFill>
+                    <a:blip r:embed="rId7">
+                      <a:extLst>
+                        <a:ext uri="{28A0092B-C50C-407E-A947-70E740481C1C}">
+                          <a14:useLocalDpi xmlns:a14="http://schemas.microsoft.com/office/drawing/2010/main" val="0"/>
+                        </a:ext>
+                      </a:extLst>
+                    </a:blip>
+                    <a:stretch>
+                      <a:fillRect/>
+                    </a:stretch>
+                  </pic:blipFill>
+                  <pic:spPr>
+                    <a:xfrm>
+                      <a:off x="0" y="0"/>
+                      <a:ext cx="6645910" cy="3642995"/>
+                    </a:xfrm>
+                    <a:prstGeom prst="rect">
+                      <a:avLst/>
+                    </a:prstGeom>
+                  </pic:spPr>
+                </pic:pic>
+              </a:graphicData>
+            </a:graphic>
+          </wp:inline>
+        </w:drawing>
+      </w:r>
+    </w:p>
+    <w:p>
+      <w:pPr>
+        <w:pStyle w:val="Subttulo"/>
+        <w:rPr>
+          <w:sz w:val="28"/>
+        </w:rPr>
+      </w:pPr>
+      <w:r>
+        <w:rPr>
+          <w:sz w:val="28"/>
+        </w:rPr>
+        <w:t>Fluxo Principal</w:t>
+      </w:r>
+    </w:p>
+    <w:p>
+      <w:pPr>
+        <w:pStyle w:val="PargrafodaLista"/>
+        <w:numPr>
+          <w:ilvl w:val="0"/>
+          <w:numId w:val="6"/>
+        </w:numPr>
+      </w:pPr>
+      <w:r>
+        <w:t xml:space="preserve">O atendente informa ao </w:t>
+      </w:r>
+      <w:r>
+        <w:t>sistema o CPF do cliente, se o CPF for invalido (RN001) informa ao atendente que o CPF invalidado.</w:t>
+      </w:r>
+    </w:p>
+    <w:p>
+      <w:pPr>
+        <w:pStyle w:val="PargrafodaLista"/>
+        <w:numPr>
+          <w:ilvl w:val="0"/>
+          <w:numId w:val="6"/>
+        </w:numPr>
+      </w:pPr>
+      <w:r>
+        <w:t>Se o CPF valido ir para (CdU002).</w:t>
+      </w:r>
+    </w:p>
+    <w:p>
+      <w:pPr>
+        <w:pStyle w:val="Subttulo"/>
+        <w:rPr>
+          <w:sz w:val="28"/>
+        </w:rPr>
+      </w:pPr>
+      <w:r>
+        <w:rPr>
+          <w:sz w:val="28"/>
+        </w:rPr>
+        <w:t>Fluxo Alternativo</w:t>
+      </w:r>
+    </w:p>
+    <w:p>
+      <w:pPr>
+        <w:pStyle w:val="PargrafodaLista"/>
+        <w:numPr>
+          <w:ilvl w:val="0"/>
+          <w:numId w:val="7"/>
+        </w:numPr>
+      </w:pPr>
+      <w:r>
+        <w:t xml:space="preserve">Com os dados do cliente já atualizados, </w:t>
+      </w:r>
+      <w:r>
+        <w:t>o atendente seleciona a marca, modelo, cor, duração, finalidade, e trafego como o cliente deseja o sistema mostra o valor total</w:t>
+      </w:r>
+    </w:p>
+    <w:p>
+      <w:pPr>
+        <w:pStyle w:val="PargrafodaLista"/>
+        <w:numPr>
+          <w:ilvl w:val="0"/>
+          <w:numId w:val="7"/>
+        </w:numPr>
+      </w:pPr>
+      <w:r>
+        <w:t xml:space="preserve">O atendente clica em liberar </w:t>
+      </w:r>
+      <w:proofErr w:type="spellStart"/>
+      <w:r>
+        <w:t>veiculo</w:t>
+      </w:r>
+      <w:proofErr w:type="spellEnd"/>
+      <w:r>
+        <w:t xml:space="preserve"> inicia o (CdU004).</w:t>
+      </w:r>
+    </w:p>
+    <w:p>
+      <w:pPr>
+        <w:pStyle w:val="Subttulo"/>
+        <w:numPr>
+          <w:ilvl w:val="0"/>
+          <w:numId w:val="0"/>
+        </w:numPr>
+        <w:rPr>
+          <w:sz w:val="28"/>
+        </w:rPr>
+      </w:pPr>
+      <w:r>
+        <w:rPr>
+          <w:sz w:val="28"/>
+        </w:rPr>
+        <w:t>Fluxo Alternativo</w:t>
+      </w:r>
+    </w:p>
+    <w:p>
+      <w:pPr>
+        <w:pStyle w:val="PargrafodaLista"/>
+        <w:numPr>
+          <w:ilvl w:val="0"/>
+          <w:numId w:val="9"/>
+        </w:numPr>
+      </w:pPr>
+      <w:r>
+        <w:t>Atendente clica em cancelar a janela volta para fluxo principal.</w:t>
+      </w:r>
+    </w:p>
+    <w:p/>
+    <w:p>
+      <w:pPr>
+        <w:pStyle w:val="Ttulo1"/>
+      </w:pPr>
+      <w:r>
+        <w:lastRenderedPageBreak/>
+        <w:t>CdU004 – Liberar o veiculo</w:t>
+      </w:r>
+    </w:p>
+    <w:p>
+      <w:pPr>
+        <w:pStyle w:val="Subttulo"/>
+        <w:rPr>
+          <w:sz w:val="28"/>
+        </w:rPr>
+      </w:pPr>
+      <w:r>
+        <w:rPr>
+          <w:sz w:val="28"/>
+        </w:rPr>
+        <w:t>Descrição</w:t>
+      </w:r>
+    </w:p>
+    <w:p>
+      <w:pPr>
+        <w:rPr>
+          <w:color w:val="000000" w:themeColor="text1"/>
+        </w:rPr>
+      </w:pPr>
+      <w:r>
+        <w:rPr>
+          <w:color w:val="000000" w:themeColor="text1"/>
+        </w:rPr>
+        <w:tab/>
+        <w:t>Atendente informa ao sistema a forma de pagamento que cliente prefere</w:t>
+      </w:r>
+    </w:p>
+    <w:p>
+      <w:pPr>
+        <w:pStyle w:val="Subttulo"/>
+        <w:rPr>
+          <w:sz w:val="28"/>
+        </w:rPr>
+      </w:pPr>
+      <w:r>
+        <w:rPr>
+          <w:sz w:val="28"/>
+        </w:rPr>
+        <w:t>Precondições</w:t>
+      </w:r>
+    </w:p>
+    <w:p>
+      <w:r>
+        <w:tab/>
+        <w:t>Cliente com dados atualizados e veiculo já selecionado.</w:t>
+      </w:r>
+    </w:p>
+    <w:p>
+      <w:pPr>
+        <w:pStyle w:val="Subttulo"/>
+        <w:rPr>
+          <w:sz w:val="28"/>
+        </w:rPr>
+      </w:pPr>
+      <w:r>
+        <w:rPr>
+          <w:sz w:val="28"/>
+        </w:rPr>
+        <w:t>Tela</w:t>
+      </w:r>
+    </w:p>
+    <w:p>
+      <w:r>
+        <w:rPr>
+          <w:noProof/>
+          <w:lang w:eastAsia="pt-BR"/>
+        </w:rPr>
+        <w:drawing>
+          <wp:inline distT="0" distB="0" distL="0" distR="0" wp14:anchorId="5E206847" wp14:editId="1C4D6182">
+            <wp:extent cx="6645910" cy="3642995"/>
+            <wp:effectExtent l="0" t="0" r="0" b="0"/>
+            <wp:docPr id="7" name="Imagem 7"/>
+            <wp:cNvGraphicFramePr>
+              <a:graphicFrameLocks xmlns:a="http://schemas.openxmlformats.org/drawingml/2006/main" noChangeAspect="1"/>
+            </wp:cNvGraphicFramePr>
+            <a:graphic xmlns:a="http://schemas.openxmlformats.org/drawingml/2006/main">
+              <a:graphicData uri="http://schemas.openxmlformats.org/drawingml/2006/picture">
+                <pic:pic xmlns:pic="http://schemas.openxmlformats.org/drawingml/2006/picture">
+                  <pic:nvPicPr>
+                    <pic:cNvPr id="7" name="Liberar veiculo - Dinheiro.png"/>
+                    <pic:cNvPicPr/>
+                  </pic:nvPicPr>
+                  <pic:blipFill>
+                    <a:blip r:embed="rId8">
+                      <a:extLst>
+                        <a:ext uri="{28A0092B-C50C-407E-A947-70E740481C1C}">
+                          <a14:useLocalDpi xmlns:a14="http://schemas.microsoft.com/office/drawing/2010/main" val="0"/>
+                        </a:ext>
+                      </a:extLst>
+                    </a:blip>
+                    <a:stretch>
+                      <a:fillRect/>
+                    </a:stretch>
+                  </pic:blipFill>
+                  <pic:spPr>
+                    <a:xfrm>
+                      <a:off x="0" y="0"/>
+                      <a:ext cx="6645910" cy="3642995"/>
+                    </a:xfrm>
+                    <a:prstGeom prst="rect">
+                      <a:avLst/>
+                    </a:prstGeom>
+                  </pic:spPr>
+                </pic:pic>
+              </a:graphicData>
+            </a:graphic>
+          </wp:inline>
+        </w:drawing>
+      </w:r>
+      <w:r>
+        <w:rPr>
+          <w:noProof/>
+          <w:lang w:eastAsia="pt-BR"/>
+        </w:rPr>
+        <w:drawing>
+          <wp:inline distT="0" distB="0" distL="0" distR="0">
+            <wp:extent cx="6697345" cy="3671188"/>
+            <wp:effectExtent l="0" t="0" r="0" b="5715"/>
+            <wp:docPr id="6" name="Imagem 6"/>
+            <wp:cNvGraphicFramePr>
+              <a:graphicFrameLocks xmlns:a="http://schemas.openxmlformats.org/drawingml/2006/main" noChangeAspect="1"/>
+            </wp:cNvGraphicFramePr>
+            <a:graphic xmlns:a="http://schemas.openxmlformats.org/drawingml/2006/main">
+              <a:graphicData uri="http://schemas.openxmlformats.org/drawingml/2006/picture">
+                <pic:pic xmlns:pic="http://schemas.openxmlformats.org/drawingml/2006/picture">
+                  <pic:nvPicPr>
+                    <pic:cNvPr id="6" name="Liberar veiculo - Cartao de credito.png"/>
+                    <pic:cNvPicPr/>
+                  </pic:nvPicPr>
+                  <pic:blipFill>
+                    <a:blip r:embed="rId9">
+                      <a:extLst>
+                        <a:ext uri="{28A0092B-C50C-407E-A947-70E740481C1C}">
+                          <a14:useLocalDpi xmlns:a14="http://schemas.microsoft.com/office/drawing/2010/main" val="0"/>
+                        </a:ext>
+                      </a:extLst>
+                    </a:blip>
+                    <a:stretch>
+                      <a:fillRect/>
+                    </a:stretch>
+                  </pic:blipFill>
+                  <pic:spPr>
+                    <a:xfrm>
+                      <a:off x="0" y="0"/>
+                      <a:ext cx="6731509" cy="3689915"/>
+                    </a:xfrm>
+                    <a:prstGeom prst="rect">
+                      <a:avLst/>
+                    </a:prstGeom>
+                  </pic:spPr>
+                </pic:pic>
+              </a:graphicData>
+            </a:graphic>
+          </wp:inline>
+        </w:drawing>
+      </w:r>
+    </w:p>
+    <w:p/>
+    <w:p>
+      <w:r>
+        <w:rPr>
+          <w:noProof/>
+          <w:lang w:eastAsia="pt-BR"/>
+        </w:rPr>
+        <w:lastRenderedPageBreak/>
+        <w:drawing>
+          <wp:inline distT="0" distB="0" distL="0" distR="0">
+            <wp:extent cx="6645910" cy="3642995"/>
+            <wp:effectExtent l="0" t="0" r="0" b="0"/>
+            <wp:docPr id="9" name="Imagem 9"/>
+            <wp:cNvGraphicFramePr>
+              <a:graphicFrameLocks xmlns:a="http://schemas.openxmlformats.org/drawingml/2006/main" noChangeAspect="1"/>
+            </wp:cNvGraphicFramePr>
+            <a:graphic xmlns:a="http://schemas.openxmlformats.org/drawingml/2006/main">
+              <a:graphicData uri="http://schemas.openxmlformats.org/drawingml/2006/picture">
+                <pic:pic xmlns:pic="http://schemas.openxmlformats.org/drawingml/2006/picture">
+                  <pic:nvPicPr>
+                    <pic:cNvPr id="9" name="Liberar veiculo - Boleto bacario.png"/>
+                    <pic:cNvPicPr/>
+                  </pic:nvPicPr>
+                  <pic:blipFill>
+                    <a:blip r:embed="rId10">
+                      <a:extLst>
+                        <a:ext uri="{28A0092B-C50C-407E-A947-70E740481C1C}">
+                          <a14:useLocalDpi xmlns:a14="http://schemas.microsoft.com/office/drawing/2010/main" val="0"/>
+                        </a:ext>
+                      </a:extLst>
+                    </a:blip>
+                    <a:stretch>
+                      <a:fillRect/>
+                    </a:stretch>
+                  </pic:blipFill>
+                  <pic:spPr>
+                    <a:xfrm>
+                      <a:off x="0" y="0"/>
+                      <a:ext cx="6645910" cy="3642995"/>
+                    </a:xfrm>
+                    <a:prstGeom prst="rect">
+                      <a:avLst/>
+                    </a:prstGeom>
+                  </pic:spPr>
+                </pic:pic>
+              </a:graphicData>
+            </a:graphic>
+          </wp:inline>
+        </w:drawing>
+      </w:r>
+    </w:p>
+    <w:p>
+      <w:pPr>
+        <w:pStyle w:val="Subttulo"/>
+        <w:rPr>
+          <w:sz w:val="28"/>
+        </w:rPr>
+      </w:pPr>
+      <w:r>
+        <w:rPr>
+          <w:sz w:val="28"/>
+        </w:rPr>
+        <w:t>Fluxo Principal</w:t>
+      </w:r>
+    </w:p>
+    <w:p>
+      <w:pPr>
+        <w:pStyle w:val="Subttulo"/>
+        <w:numPr>
+          <w:ilvl w:val="0"/>
+          <w:numId w:val="10"/>
+        </w:numPr>
+        <w:rPr>
+          <w:color w:val="000000" w:themeColor="text1"/>
+        </w:rPr>
+      </w:pPr>
+      <w:r>
+        <w:rPr>
+          <w:color w:val="000000" w:themeColor="text1"/>
+        </w:rPr>
+        <w:t>Atendente informa ao sistema opção do cliente “cartão de credito” e informa ao sistema dos dados do cartão.</w:t>
+      </w:r>
+    </w:p>
+    <w:p>
+      <w:pPr>
+        <w:pStyle w:val="PargrafodaLista"/>
+        <w:numPr>
+          <w:ilvl w:val="0"/>
+          <w:numId w:val="10"/>
+        </w:numPr>
+      </w:pPr>
+      <w:r>
+        <w:t>Atendente clica e efetuar compra</w:t>
+      </w:r>
+      <w:r>
+        <w:t xml:space="preserve"> o sistema valida os dados, </w:t>
+      </w:r>
+      <w:bookmarkStart w:id="1" w:name="_GoBack"/>
+      <w:bookmarkEnd w:id="1"/>
     </w:p>
     <w:sectPr>
       <w:pgSz w:w="11906" w:h="16838"/>
@@ -586,6 +1029,178 @@
 <file path=word/numbering.xml><?xml version="1.0" encoding="utf-8"?>
 <w:numbering xmlns:wpc="http://schemas.microsoft.com/office/word/2010/wordprocessingCanvas" xmlns:cx="http://schemas.microsoft.com/office/drawing/2014/chartex" xmlns:cx1="http://schemas.microsoft.com/office/drawing/2015/9/8/chartex" xmlns:cx2="http://schemas.microsoft.com/office/drawing/2015/10/21/chartex" xmlns:cx3="http://schemas.microsoft.com/office/drawing/2016/5/9/chartex" xmlns:cx4="http://schemas.microsoft.com/office/drawing/2016/5/10/chartex" xmlns:cx5="http://schemas.microsoft.com/office/drawing/2016/5/11/chartex" xmlns:cx6="http://schemas.microsoft.com/office/drawing/2016/5/12/chartex" xmlns:cx7="http://schemas.microsoft.com/office/drawing/2016/5/13/chartex" xmlns:cx8="http://schemas.microsoft.com/office/drawing/2016/5/14/chartex" xmlns:mc="http://schemas.openxmlformats.org/markup-compatibility/2006" xmlns:o="urn:schemas-microsoft-com:office:office" xmlns:r="http://schemas.openxmlformats.org/officeDocument/2006/relationships" xmlns:m="http://schemas.openxmlformats.org/officeDocument/2006/math" xmlns:v="urn:schemas-microsoft-com:vml" xmlns:wp14="http://schemas.microsoft.com/office/word/2010/wordprocessingDrawing" xmlns:wp="http://schemas.openxmlformats.org/drawingml/2006/wordprocessingDrawing" xmlns:w10="urn:schemas-microsoft-com:office:word" xmlns:w="http://schemas.openxmlformats.org/wordprocessingml/2006/main" xmlns:w14="http://schemas.microsoft.com/office/word/2010/wordml" xmlns:w15="http://schemas.microsoft.com/office/word/2012/wordml" xmlns:w16se="http://schemas.microsoft.com/office/word/2015/wordml/symex" xmlns:wpg="http://schemas.microsoft.com/office/word/2010/wordprocessingGroup" xmlns:wpi="http://schemas.microsoft.com/office/word/2010/wordprocessingInk" xmlns:wne="http://schemas.microsoft.com/office/word/2006/wordml" xmlns:wps="http://schemas.microsoft.com/office/word/2010/wordprocessingShape" mc:Ignorable="w14 w15 w16se wp14">
   <w:abstractNum w:abstractNumId="0" w15:restartNumberingAfterBreak="0">
+    <w:nsid w:val="0B392945"/>
+    <w:multiLevelType w:val="hybridMultilevel"/>
+    <w:tmpl w:val="FED4A2F2"/>
+    <w:lvl w:ilvl="0" w:tplc="0416000F">
+      <w:start w:val="1"/>
+      <w:numFmt w:val="decimal"/>
+      <w:lvlText w:val="%1."/>
+      <w:lvlJc w:val="left"/>
+      <w:pPr>
+        <w:ind w:left="720" w:hanging="360"/>
+      </w:pPr>
+    </w:lvl>
+    <w:lvl w:ilvl="1" w:tplc="04160019" w:tentative="1">
+      <w:start w:val="1"/>
+      <w:numFmt w:val="lowerLetter"/>
+      <w:lvlText w:val="%2."/>
+      <w:lvlJc w:val="left"/>
+      <w:pPr>
+        <w:ind w:left="1440" w:hanging="360"/>
+      </w:pPr>
+    </w:lvl>
+    <w:lvl w:ilvl="2" w:tplc="0416001B" w:tentative="1">
+      <w:start w:val="1"/>
+      <w:numFmt w:val="lowerRoman"/>
+      <w:lvlText w:val="%3."/>
+      <w:lvlJc w:val="right"/>
+      <w:pPr>
+        <w:ind w:left="2160" w:hanging="180"/>
+      </w:pPr>
+    </w:lvl>
+    <w:lvl w:ilvl="3" w:tplc="0416000F" w:tentative="1">
+      <w:start w:val="1"/>
+      <w:numFmt w:val="decimal"/>
+      <w:lvlText w:val="%4."/>
+      <w:lvlJc w:val="left"/>
+      <w:pPr>
+        <w:ind w:left="2880" w:hanging="360"/>
+      </w:pPr>
+    </w:lvl>
+    <w:lvl w:ilvl="4" w:tplc="04160019" w:tentative="1">
+      <w:start w:val="1"/>
+      <w:numFmt w:val="lowerLetter"/>
+      <w:lvlText w:val="%5."/>
+      <w:lvlJc w:val="left"/>
+      <w:pPr>
+        <w:ind w:left="3600" w:hanging="360"/>
+      </w:pPr>
+    </w:lvl>
+    <w:lvl w:ilvl="5" w:tplc="0416001B" w:tentative="1">
+      <w:start w:val="1"/>
+      <w:numFmt w:val="lowerRoman"/>
+      <w:lvlText w:val="%6."/>
+      <w:lvlJc w:val="right"/>
+      <w:pPr>
+        <w:ind w:left="4320" w:hanging="180"/>
+      </w:pPr>
+    </w:lvl>
+    <w:lvl w:ilvl="6" w:tplc="0416000F" w:tentative="1">
+      <w:start w:val="1"/>
+      <w:numFmt w:val="decimal"/>
+      <w:lvlText w:val="%7."/>
+      <w:lvlJc w:val="left"/>
+      <w:pPr>
+        <w:ind w:left="5040" w:hanging="360"/>
+      </w:pPr>
+    </w:lvl>
+    <w:lvl w:ilvl="7" w:tplc="04160019" w:tentative="1">
+      <w:start w:val="1"/>
+      <w:numFmt w:val="lowerLetter"/>
+      <w:lvlText w:val="%8."/>
+      <w:lvlJc w:val="left"/>
+      <w:pPr>
+        <w:ind w:left="5760" w:hanging="360"/>
+      </w:pPr>
+    </w:lvl>
+    <w:lvl w:ilvl="8" w:tplc="0416001B" w:tentative="1">
+      <w:start w:val="1"/>
+      <w:numFmt w:val="lowerRoman"/>
+      <w:lvlText w:val="%9."/>
+      <w:lvlJc w:val="right"/>
+      <w:pPr>
+        <w:ind w:left="6480" w:hanging="180"/>
+      </w:pPr>
+    </w:lvl>
+  </w:abstractNum>
+  <w:abstractNum w:abstractNumId="1" w15:restartNumberingAfterBreak="0">
+    <w:nsid w:val="0FB840C4"/>
+    <w:multiLevelType w:val="hybridMultilevel"/>
+    <w:tmpl w:val="E6C46E04"/>
+    <w:lvl w:ilvl="0" w:tplc="0416000F">
+      <w:start w:val="1"/>
+      <w:numFmt w:val="decimal"/>
+      <w:lvlText w:val="%1."/>
+      <w:lvlJc w:val="left"/>
+      <w:pPr>
+        <w:ind w:left="720" w:hanging="360"/>
+      </w:pPr>
+    </w:lvl>
+    <w:lvl w:ilvl="1" w:tplc="04160019" w:tentative="1">
+      <w:start w:val="1"/>
+      <w:numFmt w:val="lowerLetter"/>
+      <w:lvlText w:val="%2."/>
+      <w:lvlJc w:val="left"/>
+      <w:pPr>
+        <w:ind w:left="1440" w:hanging="360"/>
+      </w:pPr>
+    </w:lvl>
+    <w:lvl w:ilvl="2" w:tplc="0416001B" w:tentative="1">
+      <w:start w:val="1"/>
+      <w:numFmt w:val="lowerRoman"/>
+      <w:lvlText w:val="%3."/>
+      <w:lvlJc w:val="right"/>
+      <w:pPr>
+        <w:ind w:left="2160" w:hanging="180"/>
+      </w:pPr>
+    </w:lvl>
+    <w:lvl w:ilvl="3" w:tplc="0416000F" w:tentative="1">
+      <w:start w:val="1"/>
+      <w:numFmt w:val="decimal"/>
+      <w:lvlText w:val="%4."/>
+      <w:lvlJc w:val="left"/>
+      <w:pPr>
+        <w:ind w:left="2880" w:hanging="360"/>
+      </w:pPr>
+    </w:lvl>
+    <w:lvl w:ilvl="4" w:tplc="04160019" w:tentative="1">
+      <w:start w:val="1"/>
+      <w:numFmt w:val="lowerLetter"/>
+      <w:lvlText w:val="%5."/>
+      <w:lvlJc w:val="left"/>
+      <w:pPr>
+        <w:ind w:left="3600" w:hanging="360"/>
+      </w:pPr>
+    </w:lvl>
+    <w:lvl w:ilvl="5" w:tplc="0416001B" w:tentative="1">
+      <w:start w:val="1"/>
+      <w:numFmt w:val="lowerRoman"/>
+      <w:lvlText w:val="%6."/>
+      <w:lvlJc w:val="right"/>
+      <w:pPr>
+        <w:ind w:left="4320" w:hanging="180"/>
+      </w:pPr>
+    </w:lvl>
+    <w:lvl w:ilvl="6" w:tplc="0416000F" w:tentative="1">
+      <w:start w:val="1"/>
+      <w:numFmt w:val="decimal"/>
+      <w:lvlText w:val="%7."/>
+      <w:lvlJc w:val="left"/>
+      <w:pPr>
+        <w:ind w:left="5040" w:hanging="360"/>
+      </w:pPr>
+    </w:lvl>
+    <w:lvl w:ilvl="7" w:tplc="04160019" w:tentative="1">
+      <w:start w:val="1"/>
+      <w:numFmt w:val="lowerLetter"/>
+      <w:lvlText w:val="%8."/>
+      <w:lvlJc w:val="left"/>
+      <w:pPr>
+        <w:ind w:left="5760" w:hanging="360"/>
+      </w:pPr>
+    </w:lvl>
+    <w:lvl w:ilvl="8" w:tplc="0416001B" w:tentative="1">
+      <w:start w:val="1"/>
+      <w:numFmt w:val="lowerRoman"/>
+      <w:lvlText w:val="%9."/>
+      <w:lvlJc w:val="right"/>
+      <w:pPr>
+        <w:ind w:left="6480" w:hanging="180"/>
+      </w:pPr>
+    </w:lvl>
+  </w:abstractNum>
+  <w:abstractNum w:abstractNumId="2" w15:restartNumberingAfterBreak="0">
     <w:nsid w:val="322E5E64"/>
     <w:multiLevelType w:val="hybridMultilevel"/>
     <w:tmpl w:val="C1F0CAEA"/>
@@ -671,7 +1286,93 @@
       </w:pPr>
     </w:lvl>
   </w:abstractNum>
-  <w:abstractNum w:abstractNumId="1" w15:restartNumberingAfterBreak="0">
+  <w:abstractNum w:abstractNumId="3" w15:restartNumberingAfterBreak="0">
+    <w:nsid w:val="57425A8A"/>
+    <w:multiLevelType w:val="hybridMultilevel"/>
+    <w:tmpl w:val="3FCAAF2E"/>
+    <w:lvl w:ilvl="0" w:tplc="0416000F">
+      <w:start w:val="1"/>
+      <w:numFmt w:val="decimal"/>
+      <w:lvlText w:val="%1."/>
+      <w:lvlJc w:val="left"/>
+      <w:pPr>
+        <w:ind w:left="720" w:hanging="360"/>
+      </w:pPr>
+    </w:lvl>
+    <w:lvl w:ilvl="1" w:tplc="04160019" w:tentative="1">
+      <w:start w:val="1"/>
+      <w:numFmt w:val="lowerLetter"/>
+      <w:lvlText w:val="%2."/>
+      <w:lvlJc w:val="left"/>
+      <w:pPr>
+        <w:ind w:left="1440" w:hanging="360"/>
+      </w:pPr>
+    </w:lvl>
+    <w:lvl w:ilvl="2" w:tplc="0416001B" w:tentative="1">
+      <w:start w:val="1"/>
+      <w:numFmt w:val="lowerRoman"/>
+      <w:lvlText w:val="%3."/>
+      <w:lvlJc w:val="right"/>
+      <w:pPr>
+        <w:ind w:left="2160" w:hanging="180"/>
+      </w:pPr>
+    </w:lvl>
+    <w:lvl w:ilvl="3" w:tplc="0416000F" w:tentative="1">
+      <w:start w:val="1"/>
+      <w:numFmt w:val="decimal"/>
+      <w:lvlText w:val="%4."/>
+      <w:lvlJc w:val="left"/>
+      <w:pPr>
+        <w:ind w:left="2880" w:hanging="360"/>
+      </w:pPr>
+    </w:lvl>
+    <w:lvl w:ilvl="4" w:tplc="04160019" w:tentative="1">
+      <w:start w:val="1"/>
+      <w:numFmt w:val="lowerLetter"/>
+      <w:lvlText w:val="%5."/>
+      <w:lvlJc w:val="left"/>
+      <w:pPr>
+        <w:ind w:left="3600" w:hanging="360"/>
+      </w:pPr>
+    </w:lvl>
+    <w:lvl w:ilvl="5" w:tplc="0416001B" w:tentative="1">
+      <w:start w:val="1"/>
+      <w:numFmt w:val="lowerRoman"/>
+      <w:lvlText w:val="%6."/>
+      <w:lvlJc w:val="right"/>
+      <w:pPr>
+        <w:ind w:left="4320" w:hanging="180"/>
+      </w:pPr>
+    </w:lvl>
+    <w:lvl w:ilvl="6" w:tplc="0416000F" w:tentative="1">
+      <w:start w:val="1"/>
+      <w:numFmt w:val="decimal"/>
+      <w:lvlText w:val="%7."/>
+      <w:lvlJc w:val="left"/>
+      <w:pPr>
+        <w:ind w:left="5040" w:hanging="360"/>
+      </w:pPr>
+    </w:lvl>
+    <w:lvl w:ilvl="7" w:tplc="04160019" w:tentative="1">
+      <w:start w:val="1"/>
+      <w:numFmt w:val="lowerLetter"/>
+      <w:lvlText w:val="%8."/>
+      <w:lvlJc w:val="left"/>
+      <w:pPr>
+        <w:ind w:left="5760" w:hanging="360"/>
+      </w:pPr>
+    </w:lvl>
+    <w:lvl w:ilvl="8" w:tplc="0416001B" w:tentative="1">
+      <w:start w:val="1"/>
+      <w:numFmt w:val="lowerRoman"/>
+      <w:lvlText w:val="%9."/>
+      <w:lvlJc w:val="right"/>
+      <w:pPr>
+        <w:ind w:left="6480" w:hanging="180"/>
+      </w:pPr>
+    </w:lvl>
+  </w:abstractNum>
+  <w:abstractNum w:abstractNumId="4" w15:restartNumberingAfterBreak="0">
     <w:nsid w:val="5CA86DC0"/>
     <w:multiLevelType w:val="hybridMultilevel"/>
     <w:tmpl w:val="8116CB6C"/>
@@ -757,10 +1458,10 @@
       </w:pPr>
     </w:lvl>
   </w:abstractNum>
-  <w:abstractNum w:abstractNumId="2" w15:restartNumberingAfterBreak="0">
+  <w:abstractNum w:abstractNumId="5" w15:restartNumberingAfterBreak="0">
     <w:nsid w:val="5CDB0BF1"/>
     <w:multiLevelType w:val="hybridMultilevel"/>
-    <w:tmpl w:val="9F527C5C"/>
+    <w:tmpl w:val="E6C46E04"/>
     <w:lvl w:ilvl="0" w:tplc="0416000F">
       <w:start w:val="1"/>
       <w:numFmt w:val="decimal"/>
@@ -843,7 +1544,7 @@
       </w:pPr>
     </w:lvl>
   </w:abstractNum>
-  <w:abstractNum w:abstractNumId="3" w15:restartNumberingAfterBreak="0">
+  <w:abstractNum w:abstractNumId="6" w15:restartNumberingAfterBreak="0">
     <w:nsid w:val="606247BB"/>
     <w:multiLevelType w:val="hybridMultilevel"/>
     <w:tmpl w:val="9F527C5C"/>
@@ -929,7 +1630,93 @@
       </w:pPr>
     </w:lvl>
   </w:abstractNum>
-  <w:abstractNum w:abstractNumId="4" w15:restartNumberingAfterBreak="0">
+  <w:abstractNum w:abstractNumId="7" w15:restartNumberingAfterBreak="0">
+    <w:nsid w:val="67E624A7"/>
+    <w:multiLevelType w:val="hybridMultilevel"/>
+    <w:tmpl w:val="C8921CA0"/>
+    <w:lvl w:ilvl="0" w:tplc="0416000F">
+      <w:start w:val="1"/>
+      <w:numFmt w:val="decimal"/>
+      <w:lvlText w:val="%1."/>
+      <w:lvlJc w:val="left"/>
+      <w:pPr>
+        <w:ind w:left="720" w:hanging="360"/>
+      </w:pPr>
+    </w:lvl>
+    <w:lvl w:ilvl="1" w:tplc="04160019">
+      <w:start w:val="1"/>
+      <w:numFmt w:val="lowerLetter"/>
+      <w:lvlText w:val="%2."/>
+      <w:lvlJc w:val="left"/>
+      <w:pPr>
+        <w:ind w:left="1440" w:hanging="360"/>
+      </w:pPr>
+    </w:lvl>
+    <w:lvl w:ilvl="2" w:tplc="0416001B" w:tentative="1">
+      <w:start w:val="1"/>
+      <w:numFmt w:val="lowerRoman"/>
+      <w:lvlText w:val="%3."/>
+      <w:lvlJc w:val="right"/>
+      <w:pPr>
+        <w:ind w:left="2160" w:hanging="180"/>
+      </w:pPr>
+    </w:lvl>
+    <w:lvl w:ilvl="3" w:tplc="0416000F" w:tentative="1">
+      <w:start w:val="1"/>
+      <w:numFmt w:val="decimal"/>
+      <w:lvlText w:val="%4."/>
+      <w:lvlJc w:val="left"/>
+      <w:pPr>
+        <w:ind w:left="2880" w:hanging="360"/>
+      </w:pPr>
+    </w:lvl>
+    <w:lvl w:ilvl="4" w:tplc="04160019" w:tentative="1">
+      <w:start w:val="1"/>
+      <w:numFmt w:val="lowerLetter"/>
+      <w:lvlText w:val="%5."/>
+      <w:lvlJc w:val="left"/>
+      <w:pPr>
+        <w:ind w:left="3600" w:hanging="360"/>
+      </w:pPr>
+    </w:lvl>
+    <w:lvl w:ilvl="5" w:tplc="0416001B" w:tentative="1">
+      <w:start w:val="1"/>
+      <w:numFmt w:val="lowerRoman"/>
+      <w:lvlText w:val="%6."/>
+      <w:lvlJc w:val="right"/>
+      <w:pPr>
+        <w:ind w:left="4320" w:hanging="180"/>
+      </w:pPr>
+    </w:lvl>
+    <w:lvl w:ilvl="6" w:tplc="0416000F" w:tentative="1">
+      <w:start w:val="1"/>
+      <w:numFmt w:val="decimal"/>
+      <w:lvlText w:val="%7."/>
+      <w:lvlJc w:val="left"/>
+      <w:pPr>
+        <w:ind w:left="5040" w:hanging="360"/>
+      </w:pPr>
+    </w:lvl>
+    <w:lvl w:ilvl="7" w:tplc="04160019" w:tentative="1">
+      <w:start w:val="1"/>
+      <w:numFmt w:val="lowerLetter"/>
+      <w:lvlText w:val="%8."/>
+      <w:lvlJc w:val="left"/>
+      <w:pPr>
+        <w:ind w:left="5760" w:hanging="360"/>
+      </w:pPr>
+    </w:lvl>
+    <w:lvl w:ilvl="8" w:tplc="0416001B" w:tentative="1">
+      <w:start w:val="1"/>
+      <w:numFmt w:val="lowerRoman"/>
+      <w:lvlText w:val="%9."/>
+      <w:lvlJc w:val="right"/>
+      <w:pPr>
+        <w:ind w:left="6480" w:hanging="180"/>
+      </w:pPr>
+    </w:lvl>
+  </w:abstractNum>
+  <w:abstractNum w:abstractNumId="8" w15:restartNumberingAfterBreak="0">
     <w:nsid w:val="68F36EC2"/>
     <w:multiLevelType w:val="hybridMultilevel"/>
     <w:tmpl w:val="8116CB6C"/>
@@ -1015,20 +1802,121 @@
       </w:pPr>
     </w:lvl>
   </w:abstractNum>
+  <w:abstractNum w:abstractNumId="9" w15:restartNumberingAfterBreak="0">
+    <w:nsid w:val="6AF4739A"/>
+    <w:multiLevelType w:val="hybridMultilevel"/>
+    <w:tmpl w:val="52CCF578"/>
+    <w:lvl w:ilvl="0" w:tplc="0416000F">
+      <w:start w:val="1"/>
+      <w:numFmt w:val="decimal"/>
+      <w:lvlText w:val="%1."/>
+      <w:lvlJc w:val="left"/>
+      <w:pPr>
+        <w:ind w:left="720" w:hanging="360"/>
+      </w:pPr>
+    </w:lvl>
+    <w:lvl w:ilvl="1" w:tplc="04160019" w:tentative="1">
+      <w:start w:val="1"/>
+      <w:numFmt w:val="lowerLetter"/>
+      <w:lvlText w:val="%2."/>
+      <w:lvlJc w:val="left"/>
+      <w:pPr>
+        <w:ind w:left="1440" w:hanging="360"/>
+      </w:pPr>
+    </w:lvl>
+    <w:lvl w:ilvl="2" w:tplc="0416001B" w:tentative="1">
+      <w:start w:val="1"/>
+      <w:numFmt w:val="lowerRoman"/>
+      <w:lvlText w:val="%3."/>
+      <w:lvlJc w:val="right"/>
+      <w:pPr>
+        <w:ind w:left="2160" w:hanging="180"/>
+      </w:pPr>
+    </w:lvl>
+    <w:lvl w:ilvl="3" w:tplc="0416000F" w:tentative="1">
+      <w:start w:val="1"/>
+      <w:numFmt w:val="decimal"/>
+      <w:lvlText w:val="%4."/>
+      <w:lvlJc w:val="left"/>
+      <w:pPr>
+        <w:ind w:left="2880" w:hanging="360"/>
+      </w:pPr>
+    </w:lvl>
+    <w:lvl w:ilvl="4" w:tplc="04160019" w:tentative="1">
+      <w:start w:val="1"/>
+      <w:numFmt w:val="lowerLetter"/>
+      <w:lvlText w:val="%5."/>
+      <w:lvlJc w:val="left"/>
+      <w:pPr>
+        <w:ind w:left="3600" w:hanging="360"/>
+      </w:pPr>
+    </w:lvl>
+    <w:lvl w:ilvl="5" w:tplc="0416001B" w:tentative="1">
+      <w:start w:val="1"/>
+      <w:numFmt w:val="lowerRoman"/>
+      <w:lvlText w:val="%6."/>
+      <w:lvlJc w:val="right"/>
+      <w:pPr>
+        <w:ind w:left="4320" w:hanging="180"/>
+      </w:pPr>
+    </w:lvl>
+    <w:lvl w:ilvl="6" w:tplc="0416000F" w:tentative="1">
+      <w:start w:val="1"/>
+      <w:numFmt w:val="decimal"/>
+      <w:lvlText w:val="%7."/>
+      <w:lvlJc w:val="left"/>
+      <w:pPr>
+        <w:ind w:left="5040" w:hanging="360"/>
+      </w:pPr>
+    </w:lvl>
+    <w:lvl w:ilvl="7" w:tplc="04160019" w:tentative="1">
+      <w:start w:val="1"/>
+      <w:numFmt w:val="lowerLetter"/>
+      <w:lvlText w:val="%8."/>
+      <w:lvlJc w:val="left"/>
+      <w:pPr>
+        <w:ind w:left="5760" w:hanging="360"/>
+      </w:pPr>
+    </w:lvl>
+    <w:lvl w:ilvl="8" w:tplc="0416001B" w:tentative="1">
+      <w:start w:val="1"/>
+      <w:numFmt w:val="lowerRoman"/>
+      <w:lvlText w:val="%9."/>
+      <w:lvlJc w:val="right"/>
+      <w:pPr>
+        <w:ind w:left="6480" w:hanging="180"/>
+      </w:pPr>
+    </w:lvl>
+  </w:abstractNum>
   <w:num w:numId="1">
+    <w:abstractNumId w:val="2"/>
+  </w:num>
+  <w:num w:numId="2">
+    <w:abstractNumId w:val="4"/>
+  </w:num>
+  <w:num w:numId="3">
+    <w:abstractNumId w:val="8"/>
+  </w:num>
+  <w:num w:numId="4">
+    <w:abstractNumId w:val="6"/>
+  </w:num>
+  <w:num w:numId="5">
+    <w:abstractNumId w:val="5"/>
+  </w:num>
+  <w:num w:numId="6">
+    <w:abstractNumId w:val="1"/>
+  </w:num>
+  <w:num w:numId="7">
+    <w:abstractNumId w:val="7"/>
+  </w:num>
+  <w:num w:numId="8">
     <w:abstractNumId w:val="0"/>
   </w:num>
-  <w:num w:numId="2">
-    <w:abstractNumId w:val="1"/>
+  <w:num w:numId="9">
+    <w:abstractNumId w:val="9"/>
   </w:num>
-  <w:num w:numId="3">
-    <w:abstractNumId w:val="4"/>
-  </w:num>
-  <w:num w:numId="4">
+  <w:num w:numId="10">
     <w:abstractNumId w:val="3"/>
-  </w:num>
-  <w:num w:numId="5">
-    <w:abstractNumId w:val="2"/>
   </w:num>
 </w:numbering>
 </file>

</xml_diff>

<commit_message>
CdU descricao: Tirar veiculo da frota
</commit_message>
<xml_diff>
--- a/Descricao-CdU.docx
+++ b/Descricao-CdU.docx
@@ -1281,6 +1281,231 @@
       </w:r>
     </w:p>
     <w:p>
+      <w:pPr>
+        <w:pStyle w:val="Ttulo1"/>
+      </w:pPr>
+      <w:r>
+        <w:t xml:space="preserve">CdU006 </w:t>
+      </w:r>
+      <w:r>
+        <w:t>–</w:t>
+      </w:r>
+      <w:r>
+        <w:t xml:space="preserve"> </w:t>
+      </w:r>
+      <w:r>
+        <w:t>Tirar veículo da frota</w:t>
+      </w:r>
+    </w:p>
+    <w:p>
+      <w:pPr>
+        <w:pStyle w:val="Subttulo"/>
+        <w:rPr>
+          <w:sz w:val="28"/>
+        </w:rPr>
+      </w:pPr>
+      <w:r>
+        <w:rPr>
+          <w:sz w:val="28"/>
+        </w:rPr>
+        <w:t>Descrição</w:t>
+      </w:r>
+    </w:p>
+    <w:p>
+      <w:pPr>
+        <w:pStyle w:val="Subttulo"/>
+        <w:rPr>
+          <w:color w:val="000000" w:themeColor="text1"/>
+        </w:rPr>
+      </w:pPr>
+      <w:r>
+        <w:rPr>
+          <w:sz w:val="28"/>
+        </w:rPr>
+        <w:tab/>
+      </w:r>
+      <w:r>
+        <w:rPr>
+          <w:color w:val="000000" w:themeColor="text1"/>
+        </w:rPr>
+        <w:t>Permite que o gerente veículo da frota da empresa.</w:t>
+      </w:r>
+    </w:p>
+    <w:p>
+      <w:pPr>
+        <w:pStyle w:val="Subttulo"/>
+        <w:rPr>
+          <w:sz w:val="28"/>
+        </w:rPr>
+      </w:pPr>
+      <w:r>
+        <w:rPr>
+          <w:sz w:val="28"/>
+        </w:rPr>
+        <w:t>Precondições</w:t>
+      </w:r>
+    </w:p>
+    <w:p>
+      <w:pPr>
+        <w:pStyle w:val="Subttulo"/>
+        <w:rPr>
+          <w:sz w:val="28"/>
+        </w:rPr>
+      </w:pPr>
+    </w:p>
+    <w:p>
+      <w:pPr>
+        <w:pStyle w:val="Subttulo"/>
+        <w:rPr>
+          <w:sz w:val="28"/>
+        </w:rPr>
+      </w:pPr>
+      <w:r>
+        <w:rPr>
+          <w:sz w:val="28"/>
+        </w:rPr>
+        <w:lastRenderedPageBreak/>
+        <w:t>Tela</w:t>
+      </w:r>
+      <w:r>
+        <w:rPr>
+          <w:noProof/>
+          <w:sz w:val="28"/>
+          <w:lang w:eastAsia="pt-BR"/>
+        </w:rPr>
+        <w:drawing>
+          <wp:inline distT="0" distB="0" distL="0" distR="0">
+            <wp:extent cx="6645910" cy="3737610"/>
+            <wp:effectExtent l="0" t="0" r="2540" b="0"/>
+            <wp:docPr id="8" name="Imagem 8"/>
+            <wp:cNvGraphicFramePr>
+              <a:graphicFrameLocks xmlns:a="http://schemas.openxmlformats.org/drawingml/2006/main" noChangeAspect="1"/>
+            </wp:cNvGraphicFramePr>
+            <a:graphic xmlns:a="http://schemas.openxmlformats.org/drawingml/2006/main">
+              <a:graphicData uri="http://schemas.openxmlformats.org/drawingml/2006/picture">
+                <pic:pic xmlns:pic="http://schemas.openxmlformats.org/drawingml/2006/picture">
+                  <pic:nvPicPr>
+                    <pic:cNvPr id="8" name="tirar veiculo da frota.png"/>
+                    <pic:cNvPicPr/>
+                  </pic:nvPicPr>
+                  <pic:blipFill>
+                    <a:blip r:embed="rId12">
+                      <a:extLst>
+                        <a:ext uri="{28A0092B-C50C-407E-A947-70E740481C1C}">
+                          <a14:useLocalDpi xmlns:a14="http://schemas.microsoft.com/office/drawing/2010/main" val="0"/>
+                        </a:ext>
+                      </a:extLst>
+                    </a:blip>
+                    <a:stretch>
+                      <a:fillRect/>
+                    </a:stretch>
+                  </pic:blipFill>
+                  <pic:spPr>
+                    <a:xfrm>
+                      <a:off x="0" y="0"/>
+                      <a:ext cx="6645910" cy="3737610"/>
+                    </a:xfrm>
+                    <a:prstGeom prst="rect">
+                      <a:avLst/>
+                    </a:prstGeom>
+                  </pic:spPr>
+                </pic:pic>
+              </a:graphicData>
+            </a:graphic>
+          </wp:inline>
+        </w:drawing>
+      </w:r>
+    </w:p>
+    <w:p>
+      <w:pPr>
+        <w:pStyle w:val="Subttulo"/>
+        <w:rPr>
+          <w:sz w:val="28"/>
+        </w:rPr>
+      </w:pPr>
+      <w:r>
+        <w:rPr>
+          <w:sz w:val="28"/>
+        </w:rPr>
+        <w:t>Fluxo Principal</w:t>
+      </w:r>
+    </w:p>
+    <w:p>
+      <w:pPr>
+        <w:pStyle w:val="PargrafodaLista"/>
+        <w:numPr>
+          <w:ilvl w:val="0"/>
+          <w:numId w:val="17"/>
+        </w:numPr>
+      </w:pPr>
+      <w:r>
+        <w:t xml:space="preserve">O gerente informa os dados do veículo </w:t>
+      </w:r>
+      <w:r>
+        <w:t xml:space="preserve">e o motivo </w:t>
+      </w:r>
+      <w:r>
+        <w:t>ao sistema (marca, modelo, ano, placa, se ele e novo ou usado)</w:t>
+      </w:r>
+      <w:r>
+        <w:t>, e clica em excluir.</w:t>
+      </w:r>
+    </w:p>
+    <w:p>
+      <w:pPr>
+        <w:pStyle w:val="PargrafodaLista"/>
+        <w:numPr>
+          <w:ilvl w:val="0"/>
+          <w:numId w:val="17"/>
+        </w:numPr>
+      </w:pPr>
+      <w:r>
+        <w:t>O sistema valida procura no banco dados um veículo com os mesmos dados, se não encontrar informa ao gerente que</w:t>
+      </w:r>
+      <w:r>
+        <w:t xml:space="preserve"> o veí</w:t>
+      </w:r>
+      <w:r>
+        <w:t>culo não existe no banco de dados.</w:t>
+      </w:r>
+    </w:p>
+    <w:p>
+      <w:pPr>
+        <w:pStyle w:val="PargrafodaLista"/>
+        <w:numPr>
+          <w:ilvl w:val="0"/>
+          <w:numId w:val="17"/>
+        </w:numPr>
+      </w:pPr>
+      <w:r>
+        <w:t>Se encontrar o sistema exclui o veículo do sistema e informa ao gerente.</w:t>
+      </w:r>
+    </w:p>
+    <w:p>
+      <w:pPr>
+        <w:pStyle w:val="Subttulo"/>
+        <w:rPr>
+          <w:sz w:val="28"/>
+        </w:rPr>
+      </w:pPr>
+      <w:r>
+        <w:rPr>
+          <w:sz w:val="28"/>
+        </w:rPr>
+        <w:t>Fluxo Alternativo</w:t>
+      </w:r>
+    </w:p>
+    <w:p>
+      <w:pPr>
+        <w:pStyle w:val="PargrafodaLista"/>
+        <w:numPr>
+          <w:ilvl w:val="0"/>
+          <w:numId w:val="18"/>
+        </w:numPr>
+      </w:pPr>
+      <w:r>
+        <w:t>O gerente clica em “cancelar” o Caso de uso e encerrado.</w:t>
+      </w:r>
       <w:bookmarkStart w:id="1" w:name="_GoBack"/>
       <w:bookmarkEnd w:id="1"/>
     </w:p>
@@ -1555,6 +1780,92 @@
     </w:lvl>
   </w:abstractNum>
   <w:abstractNum w:abstractNumId="3" w15:restartNumberingAfterBreak="0">
+    <w:nsid w:val="13A14741"/>
+    <w:multiLevelType w:val="hybridMultilevel"/>
+    <w:tmpl w:val="AC3869EE"/>
+    <w:lvl w:ilvl="0" w:tplc="0416000F">
+      <w:start w:val="1"/>
+      <w:numFmt w:val="decimal"/>
+      <w:lvlText w:val="%1."/>
+      <w:lvlJc w:val="left"/>
+      <w:pPr>
+        <w:ind w:left="720" w:hanging="360"/>
+      </w:pPr>
+    </w:lvl>
+    <w:lvl w:ilvl="1" w:tplc="04160019" w:tentative="1">
+      <w:start w:val="1"/>
+      <w:numFmt w:val="lowerLetter"/>
+      <w:lvlText w:val="%2."/>
+      <w:lvlJc w:val="left"/>
+      <w:pPr>
+        <w:ind w:left="1440" w:hanging="360"/>
+      </w:pPr>
+    </w:lvl>
+    <w:lvl w:ilvl="2" w:tplc="0416001B" w:tentative="1">
+      <w:start w:val="1"/>
+      <w:numFmt w:val="lowerRoman"/>
+      <w:lvlText w:val="%3."/>
+      <w:lvlJc w:val="right"/>
+      <w:pPr>
+        <w:ind w:left="2160" w:hanging="180"/>
+      </w:pPr>
+    </w:lvl>
+    <w:lvl w:ilvl="3" w:tplc="0416000F" w:tentative="1">
+      <w:start w:val="1"/>
+      <w:numFmt w:val="decimal"/>
+      <w:lvlText w:val="%4."/>
+      <w:lvlJc w:val="left"/>
+      <w:pPr>
+        <w:ind w:left="2880" w:hanging="360"/>
+      </w:pPr>
+    </w:lvl>
+    <w:lvl w:ilvl="4" w:tplc="04160019" w:tentative="1">
+      <w:start w:val="1"/>
+      <w:numFmt w:val="lowerLetter"/>
+      <w:lvlText w:val="%5."/>
+      <w:lvlJc w:val="left"/>
+      <w:pPr>
+        <w:ind w:left="3600" w:hanging="360"/>
+      </w:pPr>
+    </w:lvl>
+    <w:lvl w:ilvl="5" w:tplc="0416001B" w:tentative="1">
+      <w:start w:val="1"/>
+      <w:numFmt w:val="lowerRoman"/>
+      <w:lvlText w:val="%6."/>
+      <w:lvlJc w:val="right"/>
+      <w:pPr>
+        <w:ind w:left="4320" w:hanging="180"/>
+      </w:pPr>
+    </w:lvl>
+    <w:lvl w:ilvl="6" w:tplc="0416000F" w:tentative="1">
+      <w:start w:val="1"/>
+      <w:numFmt w:val="decimal"/>
+      <w:lvlText w:val="%7."/>
+      <w:lvlJc w:val="left"/>
+      <w:pPr>
+        <w:ind w:left="5040" w:hanging="360"/>
+      </w:pPr>
+    </w:lvl>
+    <w:lvl w:ilvl="7" w:tplc="04160019" w:tentative="1">
+      <w:start w:val="1"/>
+      <w:numFmt w:val="lowerLetter"/>
+      <w:lvlText w:val="%8."/>
+      <w:lvlJc w:val="left"/>
+      <w:pPr>
+        <w:ind w:left="5760" w:hanging="360"/>
+      </w:pPr>
+    </w:lvl>
+    <w:lvl w:ilvl="8" w:tplc="0416001B" w:tentative="1">
+      <w:start w:val="1"/>
+      <w:numFmt w:val="lowerRoman"/>
+      <w:lvlText w:val="%9."/>
+      <w:lvlJc w:val="right"/>
+      <w:pPr>
+        <w:ind w:left="6480" w:hanging="180"/>
+      </w:pPr>
+    </w:lvl>
+  </w:abstractNum>
+  <w:abstractNum w:abstractNumId="4" w15:restartNumberingAfterBreak="0">
     <w:nsid w:val="218233E0"/>
     <w:multiLevelType w:val="hybridMultilevel"/>
     <w:tmpl w:val="C8921CA0"/>
@@ -1640,7 +1951,7 @@
       </w:pPr>
     </w:lvl>
   </w:abstractNum>
-  <w:abstractNum w:abstractNumId="4" w15:restartNumberingAfterBreak="0">
+  <w:abstractNum w:abstractNumId="5" w15:restartNumberingAfterBreak="0">
     <w:nsid w:val="26B348A2"/>
     <w:multiLevelType w:val="hybridMultilevel"/>
     <w:tmpl w:val="55E490BA"/>
@@ -1726,7 +2037,7 @@
       </w:pPr>
     </w:lvl>
   </w:abstractNum>
-  <w:abstractNum w:abstractNumId="5" w15:restartNumberingAfterBreak="0">
+  <w:abstractNum w:abstractNumId="6" w15:restartNumberingAfterBreak="0">
     <w:nsid w:val="322E5E64"/>
     <w:multiLevelType w:val="hybridMultilevel"/>
     <w:tmpl w:val="C1F0CAEA"/>
@@ -1812,10 +2123,10 @@
       </w:pPr>
     </w:lvl>
   </w:abstractNum>
-  <w:abstractNum w:abstractNumId="6" w15:restartNumberingAfterBreak="0">
+  <w:abstractNum w:abstractNumId="7" w15:restartNumberingAfterBreak="0">
     <w:nsid w:val="3F4A4100"/>
     <w:multiLevelType w:val="hybridMultilevel"/>
-    <w:tmpl w:val="A9743FF2"/>
+    <w:tmpl w:val="8AAC8DD4"/>
     <w:lvl w:ilvl="0" w:tplc="0416000F">
       <w:start w:val="1"/>
       <w:numFmt w:val="decimal"/>
@@ -1898,7 +2209,7 @@
       </w:pPr>
     </w:lvl>
   </w:abstractNum>
-  <w:abstractNum w:abstractNumId="7" w15:restartNumberingAfterBreak="0">
+  <w:abstractNum w:abstractNumId="8" w15:restartNumberingAfterBreak="0">
     <w:nsid w:val="41494BAD"/>
     <w:multiLevelType w:val="hybridMultilevel"/>
     <w:tmpl w:val="854E8AEE"/>
@@ -1984,7 +2295,7 @@
       </w:pPr>
     </w:lvl>
   </w:abstractNum>
-  <w:abstractNum w:abstractNumId="8" w15:restartNumberingAfterBreak="0">
+  <w:abstractNum w:abstractNumId="9" w15:restartNumberingAfterBreak="0">
     <w:nsid w:val="57425A8A"/>
     <w:multiLevelType w:val="hybridMultilevel"/>
     <w:tmpl w:val="3FCAAF2E"/>
@@ -2070,7 +2381,7 @@
       </w:pPr>
     </w:lvl>
   </w:abstractNum>
-  <w:abstractNum w:abstractNumId="9" w15:restartNumberingAfterBreak="0">
+  <w:abstractNum w:abstractNumId="10" w15:restartNumberingAfterBreak="0">
     <w:nsid w:val="5CA86DC0"/>
     <w:multiLevelType w:val="hybridMultilevel"/>
     <w:tmpl w:val="8116CB6C"/>
@@ -2156,7 +2467,7 @@
       </w:pPr>
     </w:lvl>
   </w:abstractNum>
-  <w:abstractNum w:abstractNumId="10" w15:restartNumberingAfterBreak="0">
+  <w:abstractNum w:abstractNumId="11" w15:restartNumberingAfterBreak="0">
     <w:nsid w:val="5CDB0BF1"/>
     <w:multiLevelType w:val="hybridMultilevel"/>
     <w:tmpl w:val="E6C46E04"/>
@@ -2242,7 +2553,7 @@
       </w:pPr>
     </w:lvl>
   </w:abstractNum>
-  <w:abstractNum w:abstractNumId="11" w15:restartNumberingAfterBreak="0">
+  <w:abstractNum w:abstractNumId="12" w15:restartNumberingAfterBreak="0">
     <w:nsid w:val="606247BB"/>
     <w:multiLevelType w:val="hybridMultilevel"/>
     <w:tmpl w:val="9F527C5C"/>
@@ -2328,7 +2639,93 @@
       </w:pPr>
     </w:lvl>
   </w:abstractNum>
-  <w:abstractNum w:abstractNumId="12" w15:restartNumberingAfterBreak="0">
+  <w:abstractNum w:abstractNumId="13" w15:restartNumberingAfterBreak="0">
+    <w:nsid w:val="61E85BDB"/>
+    <w:multiLevelType w:val="hybridMultilevel"/>
+    <w:tmpl w:val="55E490BA"/>
+    <w:lvl w:ilvl="0" w:tplc="0416000F">
+      <w:start w:val="1"/>
+      <w:numFmt w:val="decimal"/>
+      <w:lvlText w:val="%1."/>
+      <w:lvlJc w:val="left"/>
+      <w:pPr>
+        <w:ind w:left="720" w:hanging="360"/>
+      </w:pPr>
+    </w:lvl>
+    <w:lvl w:ilvl="1" w:tplc="04160019" w:tentative="1">
+      <w:start w:val="1"/>
+      <w:numFmt w:val="lowerLetter"/>
+      <w:lvlText w:val="%2."/>
+      <w:lvlJc w:val="left"/>
+      <w:pPr>
+        <w:ind w:left="1440" w:hanging="360"/>
+      </w:pPr>
+    </w:lvl>
+    <w:lvl w:ilvl="2" w:tplc="0416001B" w:tentative="1">
+      <w:start w:val="1"/>
+      <w:numFmt w:val="lowerRoman"/>
+      <w:lvlText w:val="%3."/>
+      <w:lvlJc w:val="right"/>
+      <w:pPr>
+        <w:ind w:left="2160" w:hanging="180"/>
+      </w:pPr>
+    </w:lvl>
+    <w:lvl w:ilvl="3" w:tplc="0416000F" w:tentative="1">
+      <w:start w:val="1"/>
+      <w:numFmt w:val="decimal"/>
+      <w:lvlText w:val="%4."/>
+      <w:lvlJc w:val="left"/>
+      <w:pPr>
+        <w:ind w:left="2880" w:hanging="360"/>
+      </w:pPr>
+    </w:lvl>
+    <w:lvl w:ilvl="4" w:tplc="04160019" w:tentative="1">
+      <w:start w:val="1"/>
+      <w:numFmt w:val="lowerLetter"/>
+      <w:lvlText w:val="%5."/>
+      <w:lvlJc w:val="left"/>
+      <w:pPr>
+        <w:ind w:left="3600" w:hanging="360"/>
+      </w:pPr>
+    </w:lvl>
+    <w:lvl w:ilvl="5" w:tplc="0416001B" w:tentative="1">
+      <w:start w:val="1"/>
+      <w:numFmt w:val="lowerRoman"/>
+      <w:lvlText w:val="%6."/>
+      <w:lvlJc w:val="right"/>
+      <w:pPr>
+        <w:ind w:left="4320" w:hanging="180"/>
+      </w:pPr>
+    </w:lvl>
+    <w:lvl w:ilvl="6" w:tplc="0416000F" w:tentative="1">
+      <w:start w:val="1"/>
+      <w:numFmt w:val="decimal"/>
+      <w:lvlText w:val="%7."/>
+      <w:lvlJc w:val="left"/>
+      <w:pPr>
+        <w:ind w:left="5040" w:hanging="360"/>
+      </w:pPr>
+    </w:lvl>
+    <w:lvl w:ilvl="7" w:tplc="04160019" w:tentative="1">
+      <w:start w:val="1"/>
+      <w:numFmt w:val="lowerLetter"/>
+      <w:lvlText w:val="%8."/>
+      <w:lvlJc w:val="left"/>
+      <w:pPr>
+        <w:ind w:left="5760" w:hanging="360"/>
+      </w:pPr>
+    </w:lvl>
+    <w:lvl w:ilvl="8" w:tplc="0416001B" w:tentative="1">
+      <w:start w:val="1"/>
+      <w:numFmt w:val="lowerRoman"/>
+      <w:lvlText w:val="%9."/>
+      <w:lvlJc w:val="right"/>
+      <w:pPr>
+        <w:ind w:left="6480" w:hanging="180"/>
+      </w:pPr>
+    </w:lvl>
+  </w:abstractNum>
+  <w:abstractNum w:abstractNumId="14" w15:restartNumberingAfterBreak="0">
     <w:nsid w:val="67E624A7"/>
     <w:multiLevelType w:val="hybridMultilevel"/>
     <w:tmpl w:val="C8921CA0"/>
@@ -2414,7 +2811,93 @@
       </w:pPr>
     </w:lvl>
   </w:abstractNum>
-  <w:abstractNum w:abstractNumId="13" w15:restartNumberingAfterBreak="0">
+  <w:abstractNum w:abstractNumId="15" w15:restartNumberingAfterBreak="0">
+    <w:nsid w:val="681B3458"/>
+    <w:multiLevelType w:val="hybridMultilevel"/>
+    <w:tmpl w:val="8AAC8DD4"/>
+    <w:lvl w:ilvl="0" w:tplc="0416000F">
+      <w:start w:val="1"/>
+      <w:numFmt w:val="decimal"/>
+      <w:lvlText w:val="%1."/>
+      <w:lvlJc w:val="left"/>
+      <w:pPr>
+        <w:ind w:left="720" w:hanging="360"/>
+      </w:pPr>
+    </w:lvl>
+    <w:lvl w:ilvl="1" w:tplc="04160019" w:tentative="1">
+      <w:start w:val="1"/>
+      <w:numFmt w:val="lowerLetter"/>
+      <w:lvlText w:val="%2."/>
+      <w:lvlJc w:val="left"/>
+      <w:pPr>
+        <w:ind w:left="1440" w:hanging="360"/>
+      </w:pPr>
+    </w:lvl>
+    <w:lvl w:ilvl="2" w:tplc="0416001B" w:tentative="1">
+      <w:start w:val="1"/>
+      <w:numFmt w:val="lowerRoman"/>
+      <w:lvlText w:val="%3."/>
+      <w:lvlJc w:val="right"/>
+      <w:pPr>
+        <w:ind w:left="2160" w:hanging="180"/>
+      </w:pPr>
+    </w:lvl>
+    <w:lvl w:ilvl="3" w:tplc="0416000F" w:tentative="1">
+      <w:start w:val="1"/>
+      <w:numFmt w:val="decimal"/>
+      <w:lvlText w:val="%4."/>
+      <w:lvlJc w:val="left"/>
+      <w:pPr>
+        <w:ind w:left="2880" w:hanging="360"/>
+      </w:pPr>
+    </w:lvl>
+    <w:lvl w:ilvl="4" w:tplc="04160019" w:tentative="1">
+      <w:start w:val="1"/>
+      <w:numFmt w:val="lowerLetter"/>
+      <w:lvlText w:val="%5."/>
+      <w:lvlJc w:val="left"/>
+      <w:pPr>
+        <w:ind w:left="3600" w:hanging="360"/>
+      </w:pPr>
+    </w:lvl>
+    <w:lvl w:ilvl="5" w:tplc="0416001B" w:tentative="1">
+      <w:start w:val="1"/>
+      <w:numFmt w:val="lowerRoman"/>
+      <w:lvlText w:val="%6."/>
+      <w:lvlJc w:val="right"/>
+      <w:pPr>
+        <w:ind w:left="4320" w:hanging="180"/>
+      </w:pPr>
+    </w:lvl>
+    <w:lvl w:ilvl="6" w:tplc="0416000F" w:tentative="1">
+      <w:start w:val="1"/>
+      <w:numFmt w:val="decimal"/>
+      <w:lvlText w:val="%7."/>
+      <w:lvlJc w:val="left"/>
+      <w:pPr>
+        <w:ind w:left="5040" w:hanging="360"/>
+      </w:pPr>
+    </w:lvl>
+    <w:lvl w:ilvl="7" w:tplc="04160019" w:tentative="1">
+      <w:start w:val="1"/>
+      <w:numFmt w:val="lowerLetter"/>
+      <w:lvlText w:val="%8."/>
+      <w:lvlJc w:val="left"/>
+      <w:pPr>
+        <w:ind w:left="5760" w:hanging="360"/>
+      </w:pPr>
+    </w:lvl>
+    <w:lvl w:ilvl="8" w:tplc="0416001B" w:tentative="1">
+      <w:start w:val="1"/>
+      <w:numFmt w:val="lowerRoman"/>
+      <w:lvlText w:val="%9."/>
+      <w:lvlJc w:val="right"/>
+      <w:pPr>
+        <w:ind w:left="6480" w:hanging="180"/>
+      </w:pPr>
+    </w:lvl>
+  </w:abstractNum>
+  <w:abstractNum w:abstractNumId="16" w15:restartNumberingAfterBreak="0">
     <w:nsid w:val="68F36EC2"/>
     <w:multiLevelType w:val="hybridMultilevel"/>
     <w:tmpl w:val="8116CB6C"/>
@@ -2500,7 +2983,7 @@
       </w:pPr>
     </w:lvl>
   </w:abstractNum>
-  <w:abstractNum w:abstractNumId="14" w15:restartNumberingAfterBreak="0">
+  <w:abstractNum w:abstractNumId="17" w15:restartNumberingAfterBreak="0">
     <w:nsid w:val="6AF4739A"/>
     <w:multiLevelType w:val="hybridMultilevel"/>
     <w:tmpl w:val="854E8AEE"/>
@@ -2587,49 +3070,58 @@
     </w:lvl>
   </w:abstractNum>
   <w:num w:numId="1">
-    <w:abstractNumId w:val="5"/>
+    <w:abstractNumId w:val="6"/>
   </w:num>
   <w:num w:numId="2">
-    <w:abstractNumId w:val="9"/>
+    <w:abstractNumId w:val="10"/>
   </w:num>
   <w:num w:numId="3">
-    <w:abstractNumId w:val="13"/>
+    <w:abstractNumId w:val="16"/>
   </w:num>
   <w:num w:numId="4">
-    <w:abstractNumId w:val="11"/>
+    <w:abstractNumId w:val="12"/>
   </w:num>
   <w:num w:numId="5">
-    <w:abstractNumId w:val="10"/>
+    <w:abstractNumId w:val="11"/>
   </w:num>
   <w:num w:numId="6">
     <w:abstractNumId w:val="2"/>
   </w:num>
   <w:num w:numId="7">
-    <w:abstractNumId w:val="12"/>
+    <w:abstractNumId w:val="14"/>
   </w:num>
   <w:num w:numId="8">
     <w:abstractNumId w:val="0"/>
   </w:num>
   <w:num w:numId="9">
-    <w:abstractNumId w:val="14"/>
+    <w:abstractNumId w:val="17"/>
   </w:num>
   <w:num w:numId="10">
-    <w:abstractNumId w:val="8"/>
+    <w:abstractNumId w:val="9"/>
   </w:num>
   <w:num w:numId="11">
-    <w:abstractNumId w:val="3"/>
+    <w:abstractNumId w:val="4"/>
   </w:num>
   <w:num w:numId="12">
     <w:abstractNumId w:val="1"/>
   </w:num>
   <w:num w:numId="13">
+    <w:abstractNumId w:val="8"/>
+  </w:num>
+  <w:num w:numId="14">
+    <w:abstractNumId w:val="5"/>
+  </w:num>
+  <w:num w:numId="15">
     <w:abstractNumId w:val="7"/>
   </w:num>
-  <w:num w:numId="14">
-    <w:abstractNumId w:val="4"/>
+  <w:num w:numId="16">
+    <w:abstractNumId w:val="15"/>
   </w:num>
-  <w:num w:numId="15">
-    <w:abstractNumId w:val="6"/>
+  <w:num w:numId="17">
+    <w:abstractNumId w:val="13"/>
+  </w:num>
+  <w:num w:numId="18">
+    <w:abstractNumId w:val="3"/>
   </w:num>
 </w:numbering>
 </file>

</xml_diff>

<commit_message>
estrutura base das classes
</commit_message>
<xml_diff>
--- a/Descricao-CdU.docx
+++ b/Descricao-CdU.docx
@@ -709,11 +709,9 @@
       <w:r>
         <w:t xml:space="preserve">O atendente clica em liberar </w:t>
       </w:r>
-      <w:proofErr w:type="spellStart"/>
-      <w:r>
-        <w:t>veiculo</w:t>
-      </w:r>
-      <w:proofErr w:type="spellEnd"/>
+      <w:r>
+        <w:t>veículo</w:t>
+      </w:r>
       <w:r>
         <w:t xml:space="preserve"> inicia o (CdU004).</w:t>
       </w:r>
@@ -1233,7 +1231,13 @@
         <w:t>pela RN005),</w:t>
       </w:r>
       <w:r>
-        <w:t xml:space="preserve"> informa ao gerente que o ano não e valido.</w:t>
+        <w:t xml:space="preserve"> informa ao gerente que o ano não </w:t>
+      </w:r>
+      <w:r>
+        <w:t>é</w:t>
+      </w:r>
+      <w:r>
+        <w:t xml:space="preserve"> valido.</w:t>
       </w:r>
     </w:p>
     <w:p>
@@ -1328,7 +1332,21 @@
         <w:rPr>
           <w:color w:val="000000" w:themeColor="text1"/>
         </w:rPr>
-        <w:t>Permite que o gerente veículo da frota da empresa.</w:t>
+        <w:t>Permite que o gerente</w:t>
+      </w:r>
+      <w:r>
+        <w:rPr>
+          <w:color w:val="000000" w:themeColor="text1"/>
+        </w:rPr>
+        <w:t xml:space="preserve"> exclua veículo da frota</w:t>
+      </w:r>
+      <w:bookmarkStart w:id="1" w:name="_GoBack"/>
+      <w:bookmarkEnd w:id="1"/>
+      <w:r>
+        <w:rPr>
+          <w:color w:val="000000" w:themeColor="text1"/>
+        </w:rPr>
+        <w:t>.</w:t>
       </w:r>
     </w:p>
     <w:p>
@@ -1506,8 +1524,6 @@
       <w:r>
         <w:t>O gerente clica em “cancelar” o Caso de uso e encerrado.</w:t>
       </w:r>
-      <w:bookmarkStart w:id="1" w:name="_GoBack"/>
-      <w:bookmarkEnd w:id="1"/>
     </w:p>
     <w:sectPr>
       <w:pgSz w:w="11906" w:h="16838"/>

</xml_diff>